<commit_message>
finalisation du projet point 5 ok
</commit_message>
<xml_diff>
--- a/Billed+-+E2E+parcours+employee.docx
+++ b/Billed+-+E2E+parcours+employee.docx
@@ -1,6 +1,6 @@
 
 <file path=word/document.xml><?xml version="1.0" encoding="utf-8"?>
-<w:document xmlns:wpc="http://schemas.microsoft.com/office/word/2010/wordprocessingCanvas" xmlns:cx="http://schemas.microsoft.com/office/drawing/2014/chartex" xmlns:cx1="http://schemas.microsoft.com/office/drawing/2015/9/8/chartex" xmlns:cx2="http://schemas.microsoft.com/office/drawing/2015/10/21/chartex" xmlns:cx3="http://schemas.microsoft.com/office/drawing/2016/5/9/chartex" xmlns:cx4="http://schemas.microsoft.com/office/drawing/2016/5/10/chartex" xmlns:cx5="http://schemas.microsoft.com/office/drawing/2016/5/11/chartex" xmlns:cx6="http://schemas.microsoft.com/office/drawing/2016/5/12/chartex" xmlns:cx7="http://schemas.microsoft.com/office/drawing/2016/5/13/chartex" xmlns:cx8="http://schemas.microsoft.com/office/drawing/2016/5/14/chartex" xmlns:mc="http://schemas.openxmlformats.org/markup-compatibility/2006" xmlns:aink="http://schemas.microsoft.com/office/drawing/2016/ink" xmlns:am3d="http://schemas.microsoft.com/office/drawing/2017/model3d" xmlns:o="urn:schemas-microsoft-com:office:office" xmlns:oel="http://schemas.microsoft.com/office/2019/extlst" xmlns:r="http://schemas.openxmlformats.org/officeDocument/2006/relationships" xmlns:m="http://schemas.openxmlformats.org/officeDocument/2006/math" xmlns:v="urn:schemas-microsoft-com:vml" xmlns:wp14="http://schemas.microsoft.com/office/word/2010/wordprocessingDrawing" xmlns:wp="http://schemas.openxmlformats.org/drawingml/2006/wordprocessingDrawing" xmlns:w10="urn:schemas-microsoft-com:office:word" xmlns:w="http://schemas.openxmlformats.org/wordprocessingml/2006/main" xmlns:w14="http://schemas.microsoft.com/office/word/2010/wordml" xmlns:w15="http://schemas.microsoft.com/office/word/2012/wordml" xmlns:w16cex="http://schemas.microsoft.com/office/word/2018/wordml/cex" xmlns:w16cid="http://schemas.microsoft.com/office/word/2016/wordml/cid" xmlns:w16="http://schemas.microsoft.com/office/word/2018/wordml" xmlns:w16du="http://schemas.microsoft.com/office/word/2023/wordml/word16du" xmlns:w16sdtdh="http://schemas.microsoft.com/office/word/2020/wordml/sdtdatahash" xmlns:w16se="http://schemas.microsoft.com/office/word/2015/wordml/symex" xmlns:wpg="http://schemas.microsoft.com/office/word/2010/wordprocessingGroup" xmlns:wpi="http://schemas.microsoft.com/office/word/2010/wordprocessingInk" xmlns:wne="http://schemas.microsoft.com/office/word/2006/wordml" xmlns:wps="http://schemas.microsoft.com/office/word/2010/wordprocessingShape" mc:Ignorable="w14 w15 w16se w16cid w16 w16cex w16sdtdh wp14">
+<w:document xmlns:wpc="http://schemas.microsoft.com/office/word/2010/wordprocessingCanvas" xmlns:cx="http://schemas.microsoft.com/office/drawing/2014/chartex" xmlns:cx1="http://schemas.microsoft.com/office/drawing/2015/9/8/chartex" xmlns:cx2="http://schemas.microsoft.com/office/drawing/2015/10/21/chartex" xmlns:cx3="http://schemas.microsoft.com/office/drawing/2016/5/9/chartex" xmlns:cx4="http://schemas.microsoft.com/office/drawing/2016/5/10/chartex" xmlns:cx5="http://schemas.microsoft.com/office/drawing/2016/5/11/chartex" xmlns:cx6="http://schemas.microsoft.com/office/drawing/2016/5/12/chartex" xmlns:cx7="http://schemas.microsoft.com/office/drawing/2016/5/13/chartex" xmlns:cx8="http://schemas.microsoft.com/office/drawing/2016/5/14/chartex" xmlns:mc="http://schemas.openxmlformats.org/markup-compatibility/2006" xmlns:aink="http://schemas.microsoft.com/office/drawing/2016/ink" xmlns:am3d="http://schemas.microsoft.com/office/drawing/2017/model3d" xmlns:o="urn:schemas-microsoft-com:office:office" xmlns:oel="http://schemas.microsoft.com/office/2019/extlst" xmlns:r="http://schemas.openxmlformats.org/officeDocument/2006/relationships" xmlns:m="http://schemas.openxmlformats.org/officeDocument/2006/math" xmlns:v="urn:schemas-microsoft-com:vml" xmlns:wp14="http://schemas.microsoft.com/office/word/2010/wordprocessingDrawing" xmlns:wp="http://schemas.openxmlformats.org/drawingml/2006/wordprocessingDrawing" xmlns:w10="urn:schemas-microsoft-com:office:word" xmlns:w="http://schemas.openxmlformats.org/wordprocessingml/2006/main" xmlns:w14="http://schemas.microsoft.com/office/word/2010/wordml" xmlns:w15="http://schemas.microsoft.com/office/word/2012/wordml" xmlns:w16cex="http://schemas.microsoft.com/office/word/2018/wordml/cex" xmlns:w16cid="http://schemas.microsoft.com/office/word/2016/wordml/cid" xmlns:w16="http://schemas.microsoft.com/office/word/2018/wordml" xmlns:w16sdtdh="http://schemas.microsoft.com/office/word/2020/wordml/sdtdatahash" xmlns:w16se="http://schemas.microsoft.com/office/word/2015/wordml/symex" xmlns:wpg="http://schemas.microsoft.com/office/word/2010/wordprocessingGroup" xmlns:wpi="http://schemas.microsoft.com/office/word/2010/wordprocessingInk" xmlns:wne="http://schemas.microsoft.com/office/word/2006/wordml" xmlns:wps="http://schemas.microsoft.com/office/word/2010/wordprocessingShape" mc:Ignorable="w14 w15 w16se w16cid w16 w16cex w16sdtdh wp14">
   <w:body>
     <w:p>
       <w:pPr>
@@ -180,7 +180,27 @@
                 <w:sz w:val="22"/>
                 <w:szCs w:val="22"/>
               </w:rPr>
-              <w:t>.1 Connection</w:t>
+              <w:t>.1 Conne</w:t>
+            </w:r>
+            <w:r>
+              <w:rPr>
+                <w:rFonts w:ascii="Arial" w:eastAsia="Arial" w:hAnsi="Arial" w:cs="Arial"/>
+                <w:b/>
+                <w:color w:val="FFFFFF"/>
+                <w:sz w:val="22"/>
+                <w:szCs w:val="22"/>
+              </w:rPr>
+              <w:t>x</w:t>
+            </w:r>
+            <w:r>
+              <w:rPr>
+                <w:rFonts w:ascii="Arial" w:eastAsia="Arial" w:hAnsi="Arial" w:cs="Arial"/>
+                <w:b/>
+                <w:color w:val="FFFFFF"/>
+                <w:sz w:val="22"/>
+                <w:szCs w:val="22"/>
+              </w:rPr>
+              <w:t>ion</w:t>
             </w:r>
           </w:p>
         </w:tc>
@@ -559,7 +579,27 @@
                 <w:sz w:val="22"/>
                 <w:szCs w:val="22"/>
               </w:rPr>
-              <w:t>1.2 Connection</w:t>
+              <w:t>1.2 Conne</w:t>
+            </w:r>
+            <w:r>
+              <w:rPr>
+                <w:rFonts w:ascii="Arial" w:eastAsia="Arial" w:hAnsi="Arial" w:cs="Arial"/>
+                <w:b/>
+                <w:color w:val="FFFFFF"/>
+                <w:sz w:val="22"/>
+                <w:szCs w:val="22"/>
+              </w:rPr>
+              <w:t>x</w:t>
+            </w:r>
+            <w:r>
+              <w:rPr>
+                <w:rFonts w:ascii="Arial" w:eastAsia="Arial" w:hAnsi="Arial" w:cs="Arial"/>
+                <w:b/>
+                <w:color w:val="FFFFFF"/>
+                <w:sz w:val="22"/>
+                <w:szCs w:val="22"/>
+              </w:rPr>
+              <w:t>ion</w:t>
             </w:r>
           </w:p>
         </w:tc>
@@ -954,7 +994,27 @@
                 <w:sz w:val="22"/>
                 <w:szCs w:val="22"/>
               </w:rPr>
-              <w:t>1.3 Connection</w:t>
+              <w:t>1.3 Conne</w:t>
+            </w:r>
+            <w:r>
+              <w:rPr>
+                <w:rFonts w:ascii="Arial" w:eastAsia="Arial" w:hAnsi="Arial" w:cs="Arial"/>
+                <w:b/>
+                <w:color w:val="FFFFFF"/>
+                <w:sz w:val="22"/>
+                <w:szCs w:val="22"/>
+              </w:rPr>
+              <w:t>x</w:t>
+            </w:r>
+            <w:r>
+              <w:rPr>
+                <w:rFonts w:ascii="Arial" w:eastAsia="Arial" w:hAnsi="Arial" w:cs="Arial"/>
+                <w:b/>
+                <w:color w:val="FFFFFF"/>
+                <w:sz w:val="22"/>
+                <w:szCs w:val="22"/>
+              </w:rPr>
+              <w:t>ion</w:t>
             </w:r>
           </w:p>
         </w:tc>
@@ -2019,7 +2079,31 @@
                 <w:sz w:val="22"/>
                 <w:szCs w:val="22"/>
               </w:rPr>
-              <w:t>Je clique sur l’icône “X”.ou à l’extérieur du justificatif de la note de frais</w:t>
+              <w:t>Je clique sur l’icône “X</w:t>
+            </w:r>
+            <w:r>
+              <w:rPr>
+                <w:rFonts w:ascii="Arial" w:eastAsia="Arial" w:hAnsi="Arial" w:cs="Arial"/>
+                <w:sz w:val="22"/>
+                <w:szCs w:val="22"/>
+              </w:rPr>
+              <w:t>“</w:t>
+            </w:r>
+            <w:r>
+              <w:rPr>
+                <w:rFonts w:ascii="Arial" w:eastAsia="Arial" w:hAnsi="Arial" w:cs="Arial"/>
+                <w:sz w:val="22"/>
+                <w:szCs w:val="22"/>
+              </w:rPr>
+              <w:t> </w:t>
+            </w:r>
+            <w:r>
+              <w:rPr>
+                <w:rFonts w:ascii="Arial" w:eastAsia="Arial" w:hAnsi="Arial" w:cs="Arial"/>
+                <w:sz w:val="22"/>
+                <w:szCs w:val="22"/>
+              </w:rPr>
+              <w:t>ou à l’extérieur du justificatif de la note de frais</w:t>
             </w:r>
           </w:p>
         </w:tc>
@@ -5696,7 +5780,7 @@
                 <w:sz w:val="22"/>
                 <w:szCs w:val="22"/>
               </w:rPr>
-              <w:t>Montnant TTC</w:t>
+              <w:t>Montant TTC</w:t>
             </w:r>
             <w:r>
               <w:rPr>
@@ -6024,7 +6108,23 @@
                 <w:sz w:val="22"/>
                 <w:szCs w:val="22"/>
               </w:rPr>
-              <w:t>” avec des chiffres ou grace aux flèches mais un autre champs est vide.</w:t>
+              <w:t xml:space="preserve">” avec des chiffres ou </w:t>
+            </w:r>
+            <w:r>
+              <w:rPr>
+                <w:rFonts w:ascii="Arial" w:eastAsia="Arial" w:hAnsi="Arial" w:cs="Arial"/>
+                <w:sz w:val="22"/>
+                <w:szCs w:val="22"/>
+              </w:rPr>
+              <w:t>grâce</w:t>
+            </w:r>
+            <w:r>
+              <w:rPr>
+                <w:rFonts w:ascii="Arial" w:eastAsia="Arial" w:hAnsi="Arial" w:cs="Arial"/>
+                <w:sz w:val="22"/>
+                <w:szCs w:val="22"/>
+              </w:rPr>
+              <w:t xml:space="preserve"> aux flèches mais un autre champs est vide.</w:t>
             </w:r>
           </w:p>
         </w:tc>
@@ -9273,15 +9373,7 @@
                 <w:sz w:val="22"/>
                 <w:szCs w:val="22"/>
               </w:rPr>
-              <w:t xml:space="preserve">cliqué sur </w:t>
-            </w:r>
-            <w:r>
-              <w:rPr>
-                <w:rFonts w:ascii="Arial" w:eastAsia="Arial" w:hAnsi="Arial" w:cs="Arial"/>
-                <w:sz w:val="22"/>
-                <w:szCs w:val="22"/>
-              </w:rPr>
-              <w:t>le bouton “</w:t>
+              <w:t>cliqué sur le bouton “</w:t>
             </w:r>
             <w:r>
               <w:rPr>
@@ -9313,15 +9405,7 @@
                 <w:sz w:val="22"/>
                 <w:szCs w:val="22"/>
               </w:rPr>
-              <w:t>”.</w:t>
-            </w:r>
-            <w:r>
-              <w:rPr>
-                <w:rFonts w:ascii="Arial" w:eastAsia="Arial" w:hAnsi="Arial" w:cs="Arial"/>
-                <w:sz w:val="22"/>
-                <w:szCs w:val="22"/>
-              </w:rPr>
-              <w:t xml:space="preserve"> </w:t>
+              <w:t xml:space="preserve">”. </w:t>
             </w:r>
           </w:p>
         </w:tc>
@@ -9499,39 +9583,7 @@
                 <w:sz w:val="22"/>
                 <w:szCs w:val="22"/>
               </w:rPr>
-              <w:t xml:space="preserve">Je reviens sur la page Dashbord. La note de frais </w:t>
-            </w:r>
-            <w:r>
-              <w:rPr>
-                <w:rFonts w:ascii="Arial" w:eastAsia="Arial" w:hAnsi="Arial" w:cs="Arial"/>
-                <w:sz w:val="22"/>
-                <w:szCs w:val="22"/>
-              </w:rPr>
-              <w:t>n’</w:t>
-            </w:r>
-            <w:r>
-              <w:rPr>
-                <w:rFonts w:ascii="Arial" w:eastAsia="Arial" w:hAnsi="Arial" w:cs="Arial"/>
-                <w:sz w:val="22"/>
-                <w:szCs w:val="22"/>
-              </w:rPr>
-              <w:t>a</w:t>
-            </w:r>
-            <w:r>
-              <w:rPr>
-                <w:rFonts w:ascii="Arial" w:eastAsia="Arial" w:hAnsi="Arial" w:cs="Arial"/>
-                <w:sz w:val="22"/>
-                <w:szCs w:val="22"/>
-              </w:rPr>
-              <w:t xml:space="preserve"> pas</w:t>
-            </w:r>
-            <w:r>
-              <w:rPr>
-                <w:rFonts w:ascii="Arial" w:eastAsia="Arial" w:hAnsi="Arial" w:cs="Arial"/>
-                <w:sz w:val="22"/>
-                <w:szCs w:val="22"/>
-              </w:rPr>
-              <w:t xml:space="preserve"> été rajoutée à l’affichage</w:t>
+              <w:t>Je reviens sur la page Dashbord. La note de frais n’a pas été rajoutée à l’affichage</w:t>
             </w:r>
           </w:p>
         </w:tc>
@@ -9689,7 +9741,7 @@
                 <w:sz w:val="22"/>
                 <w:szCs w:val="22"/>
               </w:rPr>
-              <w:t xml:space="preserve"> note de frais </w:t>
+              <w:t xml:space="preserve"> note de frais</w:t>
             </w:r>
             <w:r>
               <w:rPr>
@@ -9784,23 +9836,7 @@
                 <w:sz w:val="22"/>
                 <w:szCs w:val="22"/>
               </w:rPr>
-              <w:t>Je suis connecté en tant qu’employé et j’ai cliqué sur l’icône “Nouvelle note de frais”. J’ai cliqué sur le bouton “Télécharger”.</w:t>
-            </w:r>
-            <w:r>
-              <w:rPr>
-                <w:rFonts w:ascii="Arial" w:eastAsia="Arial" w:hAnsi="Arial" w:cs="Arial"/>
-                <w:sz w:val="22"/>
-                <w:szCs w:val="22"/>
-              </w:rPr>
-              <w:t xml:space="preserve"> </w:t>
-            </w:r>
-            <w:r>
-              <w:rPr>
-                <w:rFonts w:ascii="Arial" w:eastAsia="Arial" w:hAnsi="Arial" w:cs="Arial"/>
-                <w:sz w:val="22"/>
-                <w:szCs w:val="22"/>
-              </w:rPr>
-              <w:t>Je sélectionne un fichier au format correct.</w:t>
+              <w:t>Je suis connecté en tant qu’employé et j’ai cliqué sur l’icône “Nouvelle note de frais”. J’ai cliqué sur le bouton “Télécharger”. Je sélectionne un fichier au format correct.</w:t>
             </w:r>
           </w:p>
         </w:tc>
@@ -10467,7 +10503,27 @@
                 <w:sz w:val="22"/>
                 <w:szCs w:val="22"/>
               </w:rPr>
-              <w:t>4 Déconnection</w:t>
+              <w:t>4 Déconne</w:t>
+            </w:r>
+            <w:r>
+              <w:rPr>
+                <w:rFonts w:ascii="Arial" w:eastAsia="Arial" w:hAnsi="Arial" w:cs="Arial"/>
+                <w:b/>
+                <w:color w:val="FFFFFF"/>
+                <w:sz w:val="22"/>
+                <w:szCs w:val="22"/>
+              </w:rPr>
+              <w:t>x</w:t>
+            </w:r>
+            <w:r>
+              <w:rPr>
+                <w:rFonts w:ascii="Arial" w:eastAsia="Arial" w:hAnsi="Arial" w:cs="Arial"/>
+                <w:b/>
+                <w:color w:val="FFFFFF"/>
+                <w:sz w:val="22"/>
+                <w:szCs w:val="22"/>
+              </w:rPr>
+              <w:t>ion</w:t>
             </w:r>
           </w:p>
         </w:tc>

</xml_diff>